<commit_message>
Updated documentation of EMV2 instance implementation
</commit_message>
<xml_diff>
--- a/emv2/org.osate.xtext.aadl2.errormodel/doc/EMV2Instantiation.docx
+++ b/emv2/org.osate.xtext.aadl2.errormodel/doc/EMV2Instantiation.docx
@@ -848,6 +848,17 @@
       <w:r>
         <w:t>Propagation path instances are created for connection instances, user defined propagation path instances, and for bindings.</w:t>
       </w:r>
+      <w:r>
+        <w:t xml:space="preserve"> Propagation path instances are kept in the EMV2AnnexInstance of the component that contains the connection instance or user defined propagation path instance. In the case of </w:t>
+      </w:r>
+      <w:proofErr w:type="gramStart"/>
+      <w:r>
+        <w:t>bindings</w:t>
+      </w:r>
+      <w:proofErr w:type="gramEnd"/>
+      <w:r>
+        <w:t xml:space="preserve"> the propagation path instance is kept in the EMV2AnnexInstance of the system instance.</w:t>
+      </w:r>
     </w:p>
     <w:p>
       <w:pPr>
@@ -904,15 +915,7 @@
         <w:t>In the case of outgoing propagation conditions</w:t>
       </w:r>
       <w:r>
-        <w:t xml:space="preserve">, we have two cases: explicit assignment of </w:t>
-      </w:r>
-      <w:proofErr w:type="spellStart"/>
-      <w:r>
-        <w:t>a</w:t>
-      </w:r>
-      <w:proofErr w:type="spellEnd"/>
-      <w:r>
-        <w:t xml:space="preserve"> typed token for outgoing propagation and no explicit typed token assignment.</w:t>
+        <w:t>, we have two cases: explicit assignment of a typed token for outgoing propagation and no explicit typed token assignment.</w:t>
       </w:r>
     </w:p>
     <w:p>
@@ -945,125 +948,161 @@
         <w:t>ce of the condition element</w:t>
       </w:r>
       <w:r>
-        <w:t xml:space="preserve"> represents the component internal </w:t>
+        <w:t xml:space="preserve"> represents the component internal incoming to outgoing propagation.</w:t>
+      </w:r>
+      <w:r>
+        <w:t xml:space="preserve"> </w:t>
+      </w:r>
+      <w:r>
+        <w:t>If there is no outgoing propagation condition involving the connection target then we find error path and error sinks with matching incoming propagations</w:t>
+      </w:r>
+      <w:r>
+        <w:t xml:space="preserve"> and use its constrained instance object as propagation path target.</w:t>
+      </w:r>
+    </w:p>
+    <w:p>
+      <w:pPr>
+        <w:pStyle w:val="Bod"/>
+        <w:numPr>
+          <w:ilvl w:val="1"/>
+          <w:numId w:val="4"/>
+        </w:numPr>
+      </w:pPr>
+      <w:r>
+        <w:t xml:space="preserve">In the case of </w:t>
+      </w:r>
+      <w:r>
+        <w:t>no explicit typed token assignment, the actual token is determined during analysis/simulation and the propagation path instance between error propagation instances can be followed.</w:t>
+      </w:r>
+    </w:p>
+    <w:p>
+      <w:pPr>
+        <w:pStyle w:val="Bod"/>
+        <w:numPr>
+          <w:ilvl w:val="0"/>
+          <w:numId w:val="4"/>
+        </w:numPr>
+      </w:pPr>
+      <w:r>
+        <w:t xml:space="preserve">In the case of error flows, we have two cases: explicit and </w:t>
+      </w:r>
+      <w:r>
+        <w:t>no explicit</w:t>
+      </w:r>
+      <w:r>
+        <w:t xml:space="preserve"> assignment of outgoing typed tokens.</w:t>
+      </w:r>
+    </w:p>
+    <w:p>
+      <w:pPr>
+        <w:pStyle w:val="Bod"/>
+        <w:numPr>
+          <w:ilvl w:val="1"/>
+          <w:numId w:val="4"/>
+        </w:numPr>
+      </w:pPr>
+      <w:r>
+        <w:t xml:space="preserve">In the case of an explicit typed token assignment, we create a propagation path instance from the </w:t>
+      </w:r>
+      <w:r>
+        <w:t xml:space="preserve">constrained instance object representing the </w:t>
+      </w:r>
+      <w:r>
+        <w:t xml:space="preserve">outgoing </w:t>
+      </w:r>
+      <w:r>
+        <w:t xml:space="preserve">typed token </w:t>
+      </w:r>
+      <w:r>
+        <w:t>assignment to any condition element that references the connection target and whose constraint accepts the outgoing typed token. If there is no outgoing propagation condition involving the connection target then we find error path and error sinks with matching incoming propagations and use its constrained instance object as propagation path target.</w:t>
+      </w:r>
+    </w:p>
+    <w:p>
+      <w:pPr>
+        <w:pStyle w:val="Bod"/>
+        <w:numPr>
+          <w:ilvl w:val="1"/>
+          <w:numId w:val="4"/>
+        </w:numPr>
+      </w:pPr>
+      <w:r>
+        <w:t>In the case of no explicit typed token assignment, the actual token is determined during analysis/simulation and the propagation path instance between error propagation instances can be followed.</w:t>
+      </w:r>
+    </w:p>
+    <w:p>
+      <w:pPr>
+        <w:pStyle w:val="Bod"/>
+      </w:pPr>
+      <w:r>
+        <w:t>We also create propagation path instances between outgoing error propagation instances and incoming error propagation instances.</w:t>
+      </w:r>
+    </w:p>
+    <w:p>
+      <w:pPr>
+        <w:pStyle w:val="Bod"/>
+      </w:pPr>
+      <w:r>
+        <w:t xml:space="preserve"> </w:t>
+      </w:r>
+    </w:p>
+    <w:p>
+      <w:pPr>
+        <w:pStyle w:val="Heading2"/>
+      </w:pPr>
+      <w:r>
+        <w:lastRenderedPageBreak/>
+        <w:t>Property Associations</w:t>
+      </w:r>
+    </w:p>
+    <w:p>
+      <w:pPr>
+        <w:pStyle w:val="Bod"/>
+      </w:pPr>
+    </w:p>
+    <w:p>
+      <w:pPr>
+        <w:pStyle w:val="Bod"/>
+      </w:pPr>
+      <w:r>
+        <w:t>We create a copy of EMV2 properties in the EMV2 instance as owned property association of the respective EMV2 instance object. We do this for error events, error sources, error propagations.</w:t>
+      </w:r>
+    </w:p>
+    <w:p>
+      <w:pPr>
+        <w:pStyle w:val="Bod"/>
+      </w:pPr>
+      <w:r>
+        <w:t xml:space="preserve">Currently we create copies of Hazards, </w:t>
+      </w:r>
+      <w:proofErr w:type="spellStart"/>
+      <w:r>
+        <w:t>OccurrenceDistribution</w:t>
+      </w:r>
+      <w:proofErr w:type="spellEnd"/>
+      <w:r>
+        <w:t>, Severity, and Likelihood properties. These are the only ones being used by safety analyses. There is a generic method to create an instance copy of any EMV2 property named as string.</w:t>
+      </w:r>
+    </w:p>
+    <w:p>
+      <w:pPr>
+        <w:pStyle w:val="Bod"/>
+      </w:pPr>
+      <w:r>
+        <w:t xml:space="preserve">Note that property values can be associated with individual error types of the above mentioned EMV2 objects. We represent error events, error sources with multiple error types (listed as type sets) as separate </w:t>
+      </w:r>
+      <w:proofErr w:type="spellStart"/>
+      <w:r>
+        <w:t>ConstrainedInstanceObject</w:t>
+      </w:r>
+      <w:proofErr w:type="spellEnd"/>
+      <w:r>
+        <w:t xml:space="preserve"> for each type token representing each error type.</w:t>
+      </w:r>
+      <w:r>
+        <w:t xml:space="preserve">  The property association is owned by the appropriate ConstrainedInstanceObject.</w:t>
       </w:r>
       <w:bookmarkStart w:id="0" w:name="_GoBack"/>
       <w:bookmarkEnd w:id="0"/>
-      <w:r>
-        <w:t>incoming to outgoing propagation.</w:t>
-      </w:r>
-      <w:r>
-        <w:t xml:space="preserve"> </w:t>
-      </w:r>
-      <w:r>
-        <w:t>If there is no outgoing propagation condition involving the connection target then we find error path and error sinks with matching incoming propagations</w:t>
-      </w:r>
-      <w:r>
-        <w:t xml:space="preserve"> and use its constrained instance object as propagation path target.</w:t>
-      </w:r>
-    </w:p>
-    <w:p>
-      <w:pPr>
-        <w:pStyle w:val="Bod"/>
-        <w:numPr>
-          <w:ilvl w:val="1"/>
-          <w:numId w:val="4"/>
-        </w:numPr>
-      </w:pPr>
-      <w:r>
-        <w:t xml:space="preserve">In the case of </w:t>
-      </w:r>
-      <w:r>
-        <w:t>no explicit typed token assignment, the actual token is determined during analysis/simulation and the propagation path instance between error propagation instances can be followed.</w:t>
-      </w:r>
-    </w:p>
-    <w:p>
-      <w:pPr>
-        <w:pStyle w:val="Bod"/>
-        <w:numPr>
-          <w:ilvl w:val="0"/>
-          <w:numId w:val="4"/>
-        </w:numPr>
-      </w:pPr>
-      <w:r>
-        <w:t xml:space="preserve">In the case of error flows, we have two cases: explicit and </w:t>
-      </w:r>
-      <w:r>
-        <w:t>no explicit</w:t>
-      </w:r>
-      <w:r>
-        <w:t xml:space="preserve"> assignment of outgoing typed tokens.</w:t>
-      </w:r>
-    </w:p>
-    <w:p>
-      <w:pPr>
-        <w:pStyle w:val="Bod"/>
-        <w:numPr>
-          <w:ilvl w:val="1"/>
-          <w:numId w:val="4"/>
-        </w:numPr>
-      </w:pPr>
-      <w:r>
-        <w:t xml:space="preserve">In the case of an explicit typed token assignment, we create a propagation path instance from the </w:t>
-      </w:r>
-      <w:r>
-        <w:t xml:space="preserve">constrained instance object representing the </w:t>
-      </w:r>
-      <w:r>
-        <w:t xml:space="preserve">outgoing </w:t>
-      </w:r>
-      <w:r>
-        <w:t xml:space="preserve">typed token </w:t>
-      </w:r>
-      <w:r>
-        <w:t>assignment to any condition element that references the connection target and whose constraint accepts the outgoing typed token. If there is no outgoing propagation condition involving the connection target then we find error path and error sinks with matching incoming propagations and use its constrained instance object as propagation path target.</w:t>
-      </w:r>
-    </w:p>
-    <w:p>
-      <w:pPr>
-        <w:pStyle w:val="Bod"/>
-        <w:numPr>
-          <w:ilvl w:val="1"/>
-          <w:numId w:val="4"/>
-        </w:numPr>
-      </w:pPr>
-      <w:r>
-        <w:t>In the case of no explicit typed token assignment, the actual token is determined during analysis/simulation and the propagation path instance between error propagation instances can be followed.</w:t>
-      </w:r>
-    </w:p>
-    <w:p>
-      <w:pPr>
-        <w:pStyle w:val="Bod"/>
-      </w:pPr>
-      <w:r>
-        <w:t>We also create propagation path instances between outgoing error propagation instances and incoming error propagation instances.</w:t>
-      </w:r>
-    </w:p>
-    <w:p>
-      <w:pPr>
-        <w:pStyle w:val="Bod"/>
-      </w:pPr>
-      <w:r>
-        <w:t xml:space="preserve"> </w:t>
-      </w:r>
-    </w:p>
-    <w:p>
-      <w:pPr>
-        <w:pStyle w:val="Heading2"/>
-      </w:pPr>
-      <w:r>
-        <w:t>Property Associations</w:t>
-      </w:r>
-    </w:p>
-    <w:p>
-      <w:pPr>
-        <w:pStyle w:val="Bod"/>
-      </w:pPr>
-    </w:p>
-    <w:p>
-      <w:pPr>
-        <w:pStyle w:val="Bod"/>
-      </w:pPr>
     </w:p>
     <w:p>
       <w:pPr>

</xml_diff>